<commit_message>
updated report. this is the last, i swear
</commit_message>
<xml_diff>
--- a/Exam05022021/20210205.docx
+++ b/Exam05022021/20210205.docx
@@ -68,7 +68,38 @@
           <w:highlight w:val="yellow"/>
           <w:lang w:val="it-IT"/>
         </w:rPr>
-        <w:t>Report La Greca Salvatore Gabriele – s281589</w:t>
+        <w:t xml:space="preserve">Report </w:t>
+      </w:r>
+      <w:r>
+        <w:rPr>
+          <w:highlight w:val="yellow"/>
+          <w:lang w:val="it-IT"/>
+        </w:rPr>
+        <w:t xml:space="preserve">- </w:t>
+      </w:r>
+      <w:r>
+        <w:rPr>
+          <w:highlight w:val="yellow"/>
+          <w:lang w:val="it-IT"/>
+        </w:rPr>
+        <w:t>La Greca Salvatore Gabriele – s281589</w:t>
+      </w:r>
+    </w:p>
+    <w:p>
+      <w:pPr>
+        <w:pStyle w:val="Titolo1"/>
+        <w:spacing w:before="8"/>
+        <w:ind w:left="1168" w:right="1082"/>
+        <w:jc w:val="center"/>
+        <w:rPr>
+          <w:lang w:val="it-IT"/>
+        </w:rPr>
+      </w:pPr>
+      <w:r>
+        <w:rPr>
+          <w:lang w:val="it-IT"/>
+        </w:rPr>
+        <w:t>Politecnico di Torino</w:t>
       </w:r>
     </w:p>
     <w:p>
@@ -111,20 +142,7 @@
         <w:rPr>
           <w:b/>
         </w:rPr>
-        <w:t>Combinational circuit design (2</w:t>
-      </w:r>
-      <w:r>
-        <w:rPr>
-          <w:b/>
-          <w:spacing w:val="13"/>
-        </w:rPr>
-        <w:t xml:space="preserve"> </w:t>
-      </w:r>
-      <w:r>
-        <w:rPr>
-          <w:b/>
-        </w:rPr>
-        <w:t>points)</w:t>
+        <w:t>Combinational circuit design</w:t>
       </w:r>
     </w:p>
     <w:p>
@@ -167,6 +185,12 @@
         </w:rPr>
         <w:t xml:space="preserve"> A = 1.</w:t>
       </w:r>
+      <w:r>
+        <w:rPr>
+          <w:sz w:val="23"/>
+        </w:rPr>
+        <w:t xml:space="preserve"> </w:t>
+      </w:r>
     </w:p>
     <w:p>
       <w:pPr>
@@ -178,6 +202,18 @@
           <w:sz w:val="23"/>
         </w:rPr>
       </w:pPr>
+      <w:r>
+        <w:rPr>
+          <w:sz w:val="23"/>
+        </w:rPr>
+        <w:t>The all-0 input is considered as don’t care because supposed to never happen (there is at least a guard in the museum).</w:t>
+      </w:r>
+      <w:r>
+        <w:rPr>
+          <w:sz w:val="23"/>
+        </w:rPr>
+        <w:t xml:space="preserve"> A test bench is included to test the output behavior.</w:t>
+      </w:r>
     </w:p>
     <w:p>
       <w:pPr>
@@ -189,9 +225,22 @@
           <w:sz w:val="23"/>
         </w:rPr>
       </w:pPr>
-      <w:r>
-        <w:rPr>
-          <w:sz w:val="23"/>
+    </w:p>
+    <w:p>
+      <w:pPr>
+        <w:pStyle w:val="Corpotesto"/>
+        <w:spacing w:before="7"/>
+        <w:ind w:left="202"/>
+        <w:jc w:val="both"/>
+        <w:rPr>
+          <w:sz w:val="23"/>
+          <w:u w:val="single"/>
+        </w:rPr>
+      </w:pPr>
+      <w:r>
+        <w:rPr>
+          <w:sz w:val="23"/>
+          <w:u w:val="single"/>
         </w:rPr>
         <w:t>There are no differences w.r.t. the handed solution.</w:t>
       </w:r>
@@ -232,16 +281,7 @@
         <w:jc w:val="both"/>
       </w:pPr>
       <w:r>
-        <w:t>FSM design (16</w:t>
-      </w:r>
-      <w:r>
-        <w:rPr>
-          <w:spacing w:val="9"/>
-        </w:rPr>
-        <w:t xml:space="preserve"> </w:t>
-      </w:r>
-      <w:r>
-        <w:t>points)</w:t>
+        <w:t>FSM design</w:t>
       </w:r>
     </w:p>
     <w:p>
@@ -255,7 +295,33 @@
         <w:t xml:space="preserve">The proposed solution is based on a Mealy FSM </w:t>
       </w:r>
       <w:r>
-        <w:t xml:space="preserve">with 5 states, where the initial state is the so called “C”. The FSM is supposed to work starting with at least three zeros as input as described in the specifications, </w:t>
+        <w:t>with 5 states, where the initial state is the so called “C”</w:t>
+      </w:r>
+      <w:r>
+        <w:t>, that work as</w:t>
+      </w:r>
+      <w:r>
+        <w:t xml:space="preserve"> a</w:t>
+      </w:r>
+      <w:r>
+        <w:t xml:space="preserve"> </w:t>
+      </w:r>
+      <w:proofErr w:type="spellStart"/>
+      <w:r>
+        <w:t>init</w:t>
+      </w:r>
+      <w:proofErr w:type="spellEnd"/>
+      <w:r>
+        <w:t xml:space="preserve"> state</w:t>
+      </w:r>
+      <w:r>
+        <w:t xml:space="preserve">. The FSM is supposed to work starting with at least three zeros as input </w:t>
+      </w:r>
+      <w:r>
+        <w:t xml:space="preserve">after reset, </w:t>
+      </w:r>
+      <w:r>
+        <w:t xml:space="preserve">as described in the specifications, </w:t>
       </w:r>
       <w:r>
         <w:t>otherwise</w:t>
@@ -275,18 +341,36 @@
     <w:p>
       <w:pPr>
         <w:pStyle w:val="Corpotesto"/>
-        <w:spacing w:before="7"/>
+        <w:spacing w:before="8"/>
         <w:ind w:left="202"/>
         <w:jc w:val="both"/>
-        <w:rPr>
-          <w:sz w:val="23"/>
-        </w:rPr>
-      </w:pPr>
-      <w:r>
-        <w:rPr>
-          <w:sz w:val="23"/>
-        </w:rPr>
-        <w:t>There are no differences w.r.t. the handed solution.</w:t>
+      </w:pPr>
+      <w:r>
+        <w:t xml:space="preserve">The </w:t>
+      </w:r>
+      <w:r>
+        <w:t>test bench</w:t>
+      </w:r>
+      <w:r>
+        <w:t xml:space="preserve"> included with this report is written in VHDL and can test both the Verilog version and the VHDL version of the solution. It </w:t>
+      </w:r>
+      <w:r>
+        <w:t xml:space="preserve">includes a self-test code that makes use of a </w:t>
+      </w:r>
+      <w:r>
+        <w:t>4-bit shift register</w:t>
+      </w:r>
+      <w:r>
+        <w:t>.</w:t>
+      </w:r>
+      <w:r>
+        <w:t xml:space="preserve"> </w:t>
+      </w:r>
+      <w:r>
+        <w:t>E</w:t>
+      </w:r>
+      <w:r>
+        <w:t>ach input is shifted inside this register at each clock period. Assertions are used to compare the expected z output with the z output of the device under test.</w:t>
       </w:r>
     </w:p>
     <w:p>
@@ -295,10 +379,26 @@
         <w:spacing w:before="8"/>
         <w:ind w:left="202"/>
         <w:jc w:val="both"/>
-        <w:rPr>
-          <w:sz w:val="23"/>
-        </w:rPr>
-      </w:pPr>
+      </w:pPr>
+    </w:p>
+    <w:p>
+      <w:pPr>
+        <w:pStyle w:val="Corpotesto"/>
+        <w:spacing w:before="7"/>
+        <w:ind w:left="202"/>
+        <w:jc w:val="both"/>
+        <w:rPr>
+          <w:sz w:val="23"/>
+          <w:u w:val="single"/>
+        </w:rPr>
+      </w:pPr>
+      <w:r>
+        <w:rPr>
+          <w:sz w:val="23"/>
+          <w:u w:val="single"/>
+        </w:rPr>
+        <w:t>There are no differences w.r.t. the handed solution.</w:t>
+      </w:r>
     </w:p>
     <w:p>
       <w:pPr>
@@ -310,8 +410,17 @@
           <w:sz w:val="23"/>
         </w:rPr>
       </w:pPr>
-      <w:bookmarkStart w:id="0" w:name="_GoBack"/>
-      <w:bookmarkEnd w:id="0"/>
+    </w:p>
+    <w:p>
+      <w:pPr>
+        <w:pStyle w:val="Corpotesto"/>
+        <w:spacing w:before="8"/>
+        <w:ind w:left="202"/>
+        <w:jc w:val="both"/>
+        <w:rPr>
+          <w:sz w:val="23"/>
+        </w:rPr>
+      </w:pPr>
     </w:p>
     <w:p>
       <w:pPr>
@@ -324,7 +433,7 @@
         <w:jc w:val="both"/>
       </w:pPr>
       <w:r>
-        <w:t>HLSM design (12 points)</w:t>
+        <w:t xml:space="preserve">HLSM design </w:t>
       </w:r>
     </w:p>
     <w:p>
@@ -335,31 +444,29 @@
         <w:jc w:val="both"/>
       </w:pPr>
       <w:r>
-        <w:t xml:space="preserve">The proposed solution is based on a </w:t>
-      </w:r>
-      <w:r>
-        <w:t>Moore</w:t>
-      </w:r>
-      <w:r>
-        <w:t xml:space="preserve"> FSM </w:t>
-      </w:r>
-      <w:r>
-        <w:t>with 4</w:t>
-      </w:r>
-      <w:r>
-        <w:t xml:space="preserve"> states, where the initial state is the so called “</w:t>
-      </w:r>
+        <w:t xml:space="preserve">The proposed solution is based on a Moore </w:t>
+      </w:r>
+      <w:r>
+        <w:t xml:space="preserve">HLSM </w:t>
+      </w:r>
+      <w:bookmarkStart w:id="0" w:name="_GoBack"/>
+      <w:bookmarkEnd w:id="0"/>
+      <w:r>
+        <w:t>with 4 states, where the initial state is the so called “</w:t>
+      </w:r>
+      <w:proofErr w:type="spellStart"/>
       <w:r>
         <w:t>wait_start</w:t>
       </w:r>
-      <w:r>
-        <w:t>”.</w:t>
-      </w:r>
-      <w:r>
-        <w:t xml:space="preserve"> The middle one, “check”, is used to handle correctly the case where n = 0.</w:t>
-      </w:r>
-      <w:r>
-        <w:t xml:space="preserve"> </w:t>
+      <w:proofErr w:type="spellEnd"/>
+      <w:r>
+        <w:t xml:space="preserve">”. The middle one, “check”, is used to handle correctly the case where n = 0. </w:t>
+      </w:r>
+      <w:r>
+        <w:rPr>
+          <w:sz w:val="23"/>
+        </w:rPr>
+        <w:t>A test bench is included to test the output behavior.</w:t>
       </w:r>
     </w:p>
     <w:p>
@@ -381,13 +488,35 @@
         </w:rPr>
       </w:pPr>
       <w:r>
+        <w:rPr>
+          <w:u w:val="single"/>
+        </w:rPr>
         <w:t xml:space="preserve">The only difference </w:t>
       </w:r>
       <w:r>
         <w:rPr>
           <w:sz w:val="23"/>
-        </w:rPr>
-        <w:t>w.r.t. the handed solution is the size of the output (and the size of internal registers R0 and R1 of course). In the handed solution I wrote that only 13 bits are needed, instead we need 14 bit to represent correctly the 16</w:t>
+          <w:u w:val="single"/>
+        </w:rPr>
+        <w:t>w.r.t. the handed solution is the size of the output</w:t>
+      </w:r>
+      <w:r>
+        <w:rPr>
+          <w:sz w:val="23"/>
+        </w:rPr>
+        <w:t xml:space="preserve"> (and the size of internal registers R0 and R1 of course). In the handed solution I wrote that only 13 bits are needed, instead we need 14 bit</w:t>
+      </w:r>
+      <w:r>
+        <w:rPr>
+          <w:sz w:val="23"/>
+        </w:rPr>
+        <w:t>s</w:t>
+      </w:r>
+      <w:r>
+        <w:rPr>
+          <w:sz w:val="23"/>
+        </w:rPr>
+        <w:t xml:space="preserve"> to represent correctly the 16</w:t>
       </w:r>
       <w:r>
         <w:rPr>
@@ -402,11 +531,28 @@
         </w:rPr>
         <w:t xml:space="preserve"> number of the </w:t>
       </w:r>
+      <w:proofErr w:type="spellStart"/>
       <w:r>
         <w:t>Jacobsthal</w:t>
       </w:r>
-      <w:r>
-        <w:t xml:space="preserve"> series. </w:t>
+      <w:proofErr w:type="spellEnd"/>
+      <w:r>
+        <w:t xml:space="preserve"> series</w:t>
+      </w:r>
+      <w:r>
+        <w:t xml:space="preserve"> (the output was correct until the 15</w:t>
+      </w:r>
+      <w:r>
+        <w:rPr>
+          <w:vertAlign w:val="superscript"/>
+        </w:rPr>
+        <w:t>th</w:t>
+      </w:r>
+      <w:r>
+        <w:t xml:space="preserve"> number)</w:t>
+      </w:r>
+      <w:r>
+        <w:t xml:space="preserve">. </w:t>
       </w:r>
     </w:p>
     <w:p>

</xml_diff>